<commit_message>
Added a recent version of my report of the internship!
</commit_message>
<xml_diff>
--- a/Report - Isabel Soares.docx
+++ b/Report - Isabel Soares.docx
@@ -1409,7 +1409,6 @@
     </w:p>
     <w:p>
       <w:pPr>
-        <w:jc w:val="both"/>
         <w:rPr>
           <w:b/>
           <w:sz w:val="32"/>
@@ -3042,6 +3041,8 @@
         </w:rPr>
         <w:t xml:space="preserve"> </w:t>
       </w:r>
+      <w:bookmarkStart w:id="0" w:name="_GoBack"/>
+      <w:bookmarkEnd w:id="0"/>
     </w:p>
     <w:p>
       <w:pPr>
@@ -4945,6 +4946,7 @@
     </w:p>
     <w:p>
       <w:pPr>
+        <w:jc w:val="both"/>
         <w:rPr>
           <w:sz w:val="24"/>
           <w:szCs w:val="24"/>
@@ -5090,6 +5092,7 @@
     </w:p>
     <w:p>
       <w:pPr>
+        <w:jc w:val="both"/>
         <w:rPr>
           <w:sz w:val="24"/>
           <w:szCs w:val="24"/>
@@ -5103,7 +5106,55 @@
           <w:lang w:val="en-US"/>
         </w:rPr>
         <w:lastRenderedPageBreak/>
-        <w:t>Trying to ask the bot the payment date for each obligation, the bot always answers the value to pay regarding each obligation. This is way, I understood that it could be a training problem</w:t>
+        <w:t xml:space="preserve">Trying to ask the bot the payment date for each obligation, the bot </w:t>
+      </w:r>
+      <w:r>
+        <w:rPr>
+          <w:sz w:val="24"/>
+          <w:szCs w:val="24"/>
+          <w:lang w:val="en-US"/>
+        </w:rPr>
+        <w:t>wrongly</w:t>
+      </w:r>
+      <w:r>
+        <w:rPr>
+          <w:sz w:val="24"/>
+          <w:szCs w:val="24"/>
+          <w:lang w:val="en-US"/>
+        </w:rPr>
+        <w:t xml:space="preserve"> answer</w:t>
+      </w:r>
+      <w:r>
+        <w:rPr>
+          <w:sz w:val="24"/>
+          <w:szCs w:val="24"/>
+          <w:lang w:val="en-US"/>
+        </w:rPr>
+        <w:t>ed</w:t>
+      </w:r>
+      <w:r>
+        <w:rPr>
+          <w:sz w:val="24"/>
+          <w:szCs w:val="24"/>
+          <w:lang w:val="en-US"/>
+        </w:rPr>
+        <w:t xml:space="preserve"> the value to pay. I </w:t>
+      </w:r>
+      <w:r>
+        <w:rPr>
+          <w:sz w:val="24"/>
+          <w:szCs w:val="24"/>
+          <w:lang w:val="en-US"/>
+        </w:rPr>
+        <w:t>supposed</w:t>
+      </w:r>
+      <w:r>
+        <w:rPr>
+          <w:sz w:val="24"/>
+          <w:szCs w:val="24"/>
+          <w:lang w:val="en-US"/>
+        </w:rPr>
+        <w:t xml:space="preserve"> that it could be a training problem</w:t>
       </w:r>
       <w:r>
         <w:rPr>
@@ -5168,7 +5219,23 @@
           <w:szCs w:val="24"/>
           <w:lang w:val="en-US"/>
         </w:rPr>
-        <w:t>, which helped me to see the confidence of each action and intent.</w:t>
+        <w:t xml:space="preserve">, which helped me to see the confidence of each action and </w:t>
+      </w:r>
+      <w:r>
+        <w:rPr>
+          <w:sz w:val="24"/>
+          <w:szCs w:val="24"/>
+          <w:lang w:val="en-US"/>
+        </w:rPr>
+        <w:t xml:space="preserve">each </w:t>
+      </w:r>
+      <w:r>
+        <w:rPr>
+          <w:sz w:val="24"/>
+          <w:szCs w:val="24"/>
+          <w:lang w:val="en-US"/>
+        </w:rPr>
+        <w:t>intent.</w:t>
       </w:r>
       <w:r>
         <w:rPr>
@@ -5182,6 +5249,7 @@
     <w:p>
       <w:pPr>
         <w:keepNext/>
+        <w:jc w:val="center"/>
       </w:pPr>
       <w:r>
         <w:rPr>
@@ -5372,6 +5440,7 @@
     </w:p>
     <w:p>
       <w:pPr>
+        <w:jc w:val="both"/>
         <w:rPr>
           <w:noProof/>
           <w:lang w:val="en-US"/>
@@ -5573,15 +5642,17 @@
     </w:p>
     <w:p>
       <w:pPr>
-        <w:rPr>
-          <w:sz w:val="24"/>
-          <w:szCs w:val="24"/>
-          <w:lang w:val="en-US"/>
-        </w:rPr>
-      </w:pPr>
-    </w:p>
-    <w:p>
-      <w:pPr>
+        <w:jc w:val="both"/>
+        <w:rPr>
+          <w:sz w:val="24"/>
+          <w:szCs w:val="24"/>
+          <w:lang w:val="en-US"/>
+        </w:rPr>
+      </w:pPr>
+    </w:p>
+    <w:p>
+      <w:pPr>
+        <w:jc w:val="both"/>
         <w:rPr>
           <w:sz w:val="24"/>
           <w:szCs w:val="24"/>
@@ -5602,22 +5673,45 @@
           <w:szCs w:val="24"/>
           <w:lang w:val="en-US"/>
         </w:rPr>
-        <w:t xml:space="preserve">the value that appears next to the actions and intents is the confidence of the bot thinks it is </w:t>
-      </w:r>
-      <w:bookmarkStart w:id="0" w:name="_GoBack"/>
-      <w:bookmarkEnd w:id="0"/>
-      <w:r>
-        <w:rPr>
-          <w:sz w:val="24"/>
-          <w:szCs w:val="24"/>
-          <w:lang w:val="en-US"/>
-        </w:rPr>
-        <w:t>correct.</w:t>
+        <w:t xml:space="preserve">the value that appears next to the actions and intents is the confidence </w:t>
+      </w:r>
+      <w:r>
+        <w:rPr>
+          <w:sz w:val="24"/>
+          <w:szCs w:val="24"/>
+          <w:lang w:val="en-US"/>
+        </w:rPr>
+        <w:t>that</w:t>
+      </w:r>
+      <w:r>
+        <w:rPr>
+          <w:sz w:val="24"/>
+          <w:szCs w:val="24"/>
+          <w:lang w:val="en-US"/>
+        </w:rPr>
+        <w:t xml:space="preserve"> the bot</w:t>
+      </w:r>
+      <w:r>
+        <w:rPr>
+          <w:sz w:val="24"/>
+          <w:szCs w:val="24"/>
+          <w:lang w:val="en-US"/>
+        </w:rPr>
+        <w:t xml:space="preserve"> has in each of them</w:t>
+      </w:r>
+      <w:r>
+        <w:rPr>
+          <w:sz w:val="24"/>
+          <w:szCs w:val="24"/>
+          <w:lang w:val="en-US"/>
+        </w:rPr>
+        <w:t>.</w:t>
       </w:r>
     </w:p>
     <w:p>
       <w:pPr>
         <w:keepNext/>
+        <w:jc w:val="center"/>
       </w:pPr>
       <w:r>
         <w:rPr>
@@ -5713,6 +5807,7 @@
     </w:p>
     <w:p>
       <w:pPr>
+        <w:jc w:val="both"/>
         <w:rPr>
           <w:sz w:val="24"/>
           <w:szCs w:val="24"/>
@@ -5733,7 +5828,7 @@
           <w:szCs w:val="24"/>
           <w:lang w:val="en-US"/>
         </w:rPr>
-        <w:t>(Before of these prints) I noticed that the confidence of the action “</w:t>
+        <w:t>(Before these prints) I noticed that the confidence of the action “</w:t>
       </w:r>
       <w:proofErr w:type="spellStart"/>
       <w:r>
@@ -5771,7 +5866,39 @@
           <w:szCs w:val="24"/>
           <w:lang w:val="en-US"/>
         </w:rPr>
-        <w:t>” was 0.30. It shows the reason why the bot always answered the value to pay and not the payment date. In order to solve this bug, I gave more confidence to the action “</w:t>
+        <w:t xml:space="preserve">” was 0.30. </w:t>
+      </w:r>
+      <w:r>
+        <w:rPr>
+          <w:sz w:val="24"/>
+          <w:szCs w:val="24"/>
+          <w:lang w:val="en-US"/>
+        </w:rPr>
+        <w:t>T</w:t>
+      </w:r>
+      <w:r>
+        <w:rPr>
+          <w:sz w:val="24"/>
+          <w:szCs w:val="24"/>
+          <w:lang w:val="en-US"/>
+        </w:rPr>
+        <w:t>h</w:t>
+      </w:r>
+      <w:r>
+        <w:rPr>
+          <w:sz w:val="24"/>
+          <w:szCs w:val="24"/>
+          <w:lang w:val="en-US"/>
+        </w:rPr>
+        <w:t>is is the</w:t>
+      </w:r>
+      <w:r>
+        <w:rPr>
+          <w:sz w:val="24"/>
+          <w:szCs w:val="24"/>
+          <w:lang w:val="en-US"/>
+        </w:rPr>
+        <w:t xml:space="preserve"> reason why the bot always answered the value to pay and not the payment date. In order to solve this bug, I gave more confidence to the action “</w:t>
       </w:r>
       <w:proofErr w:type="spellStart"/>
       <w:r>
@@ -5790,24 +5917,89 @@
           <w:szCs w:val="24"/>
           <w:lang w:val="en-US"/>
         </w:rPr>
-        <w:t>”. However, after the bot always answered the payment date and not the value to pay.</w:t>
-      </w:r>
-    </w:p>
-    <w:p>
-      <w:pPr>
-        <w:rPr>
-          <w:sz w:val="24"/>
-          <w:szCs w:val="24"/>
-          <w:lang w:val="en-US"/>
-        </w:rPr>
-      </w:pPr>
-      <w:r>
-        <w:rPr>
-          <w:sz w:val="24"/>
-          <w:szCs w:val="24"/>
-          <w:lang w:val="en-US"/>
-        </w:rPr>
-        <w:t xml:space="preserve">When I was running </w:t>
+        <w:t xml:space="preserve">”. </w:t>
+      </w:r>
+      <w:r>
+        <w:rPr>
+          <w:sz w:val="24"/>
+          <w:szCs w:val="24"/>
+          <w:lang w:val="en-US"/>
+        </w:rPr>
+        <w:t>However,</w:t>
+      </w:r>
+      <w:r>
+        <w:rPr>
+          <w:sz w:val="24"/>
+          <w:szCs w:val="24"/>
+          <w:lang w:val="en-US"/>
+        </w:rPr>
+        <w:t xml:space="preserve"> after the bot </w:t>
+      </w:r>
+      <w:r>
+        <w:rPr>
+          <w:sz w:val="24"/>
+          <w:szCs w:val="24"/>
+          <w:lang w:val="en-US"/>
+        </w:rPr>
+        <w:t xml:space="preserve">started </w:t>
+      </w:r>
+      <w:r>
+        <w:rPr>
+          <w:sz w:val="24"/>
+          <w:szCs w:val="24"/>
+          <w:lang w:val="en-US"/>
+        </w:rPr>
+        <w:t>always answer</w:t>
+      </w:r>
+      <w:r>
+        <w:rPr>
+          <w:sz w:val="24"/>
+          <w:szCs w:val="24"/>
+          <w:lang w:val="en-US"/>
+        </w:rPr>
+        <w:t>ing</w:t>
+      </w:r>
+      <w:r>
+        <w:rPr>
+          <w:sz w:val="24"/>
+          <w:szCs w:val="24"/>
+          <w:lang w:val="en-US"/>
+        </w:rPr>
+        <w:t xml:space="preserve"> the payment date and not the value to pay.</w:t>
+      </w:r>
+    </w:p>
+    <w:p>
+      <w:pPr>
+        <w:jc w:val="both"/>
+        <w:rPr>
+          <w:sz w:val="24"/>
+          <w:szCs w:val="24"/>
+          <w:lang w:val="en-US"/>
+        </w:rPr>
+      </w:pPr>
+      <w:r>
+        <w:rPr>
+          <w:sz w:val="24"/>
+          <w:szCs w:val="24"/>
+          <w:lang w:val="en-US"/>
+        </w:rPr>
+        <w:t>Wh</w:t>
+      </w:r>
+      <w:r>
+        <w:rPr>
+          <w:sz w:val="24"/>
+          <w:szCs w:val="24"/>
+          <w:lang w:val="en-US"/>
+        </w:rPr>
+        <w:t>ile</w:t>
+      </w:r>
+      <w:r>
+        <w:rPr>
+          <w:sz w:val="24"/>
+          <w:szCs w:val="24"/>
+          <w:lang w:val="en-US"/>
+        </w:rPr>
+        <w:t xml:space="preserve"> running </w:t>
       </w:r>
       <w:r>
         <w:rPr>
@@ -5832,7 +6024,39 @@
           <w:szCs w:val="24"/>
           <w:lang w:val="en-US"/>
         </w:rPr>
-        <w:t>I could see a visualization of what happen in real time with the bot:</w:t>
+        <w:t>I could see a visualization of what</w:t>
+      </w:r>
+      <w:r>
+        <w:rPr>
+          <w:sz w:val="24"/>
+          <w:szCs w:val="24"/>
+          <w:lang w:val="en-US"/>
+        </w:rPr>
+        <w:t xml:space="preserve"> was</w:t>
+      </w:r>
+      <w:r>
+        <w:rPr>
+          <w:sz w:val="24"/>
+          <w:szCs w:val="24"/>
+          <w:lang w:val="en-US"/>
+        </w:rPr>
+        <w:t xml:space="preserve"> happen</w:t>
+      </w:r>
+      <w:r>
+        <w:rPr>
+          <w:sz w:val="24"/>
+          <w:szCs w:val="24"/>
+          <w:lang w:val="en-US"/>
+        </w:rPr>
+        <w:t>ing</w:t>
+      </w:r>
+      <w:r>
+        <w:rPr>
+          <w:sz w:val="24"/>
+          <w:szCs w:val="24"/>
+          <w:lang w:val="en-US"/>
+        </w:rPr>
+        <w:t xml:space="preserve"> in real time with the bot:</w:t>
       </w:r>
       <w:r>
         <w:rPr>
@@ -5955,6 +6179,7 @@
     </w:p>
     <w:p>
       <w:pPr>
+        <w:jc w:val="both"/>
         <w:rPr>
           <w:sz w:val="24"/>
           <w:szCs w:val="24"/>
@@ -6009,20 +6234,30 @@
           <w:szCs w:val="24"/>
           <w:lang w:val="en-US"/>
         </w:rPr>
-        <w:t>enerates a visual representation of your stories.</w:t>
-      </w:r>
-    </w:p>
-    <w:p>
-      <w:pPr>
-        <w:rPr>
-          <w:sz w:val="24"/>
-          <w:szCs w:val="24"/>
-          <w:lang w:val="en-US"/>
-        </w:rPr>
-      </w:pPr>
-    </w:p>
-    <w:p>
-      <w:pPr>
+        <w:t>enerates a visual representation of your stories</w:t>
+      </w:r>
+      <w:r>
+        <w:rPr>
+          <w:sz w:val="24"/>
+          <w:szCs w:val="24"/>
+          <w:lang w:val="en-US"/>
+        </w:rPr>
+        <w:t>, like the one above.</w:t>
+      </w:r>
+    </w:p>
+    <w:p>
+      <w:pPr>
+        <w:jc w:val="both"/>
+        <w:rPr>
+          <w:sz w:val="24"/>
+          <w:szCs w:val="24"/>
+          <w:lang w:val="en-US"/>
+        </w:rPr>
+      </w:pPr>
+    </w:p>
+    <w:p>
+      <w:pPr>
+        <w:jc w:val="both"/>
         <w:rPr>
           <w:sz w:val="24"/>
           <w:szCs w:val="24"/>
@@ -6053,7 +6288,39 @@
           <w:szCs w:val="24"/>
           <w:lang w:val="en-US"/>
         </w:rPr>
-        <w:t xml:space="preserve"> and after changing the names of the actions and intents (because they were similar and this made the bot confused), the bot was able to answer all the questions:</w:t>
+        <w:t xml:space="preserve"> and after changing the names of the actions and intents (because they were similar and </w:t>
+      </w:r>
+      <w:r>
+        <w:rPr>
+          <w:sz w:val="24"/>
+          <w:szCs w:val="24"/>
+          <w:lang w:val="en-US"/>
+        </w:rPr>
+        <w:t>this confused the bot</w:t>
+      </w:r>
+      <w:r>
+        <w:rPr>
+          <w:sz w:val="24"/>
+          <w:szCs w:val="24"/>
+          <w:lang w:val="en-US"/>
+        </w:rPr>
+        <w:t>), the bot was able to answer all the questions</w:t>
+      </w:r>
+      <w:r>
+        <w:rPr>
+          <w:sz w:val="24"/>
+          <w:szCs w:val="24"/>
+          <w:lang w:val="en-US"/>
+        </w:rPr>
+        <w:t xml:space="preserve"> correctly</w:t>
+      </w:r>
+      <w:r>
+        <w:rPr>
+          <w:sz w:val="24"/>
+          <w:szCs w:val="24"/>
+          <w:lang w:val="en-US"/>
+        </w:rPr>
+        <w:t>:</w:t>
       </w:r>
     </w:p>
     <w:p>
@@ -6213,8 +6480,6 @@
         <w:pStyle w:val="Caption"/>
         <w:jc w:val="center"/>
         <w:rPr>
-          <w:sz w:val="24"/>
-          <w:szCs w:val="24"/>
           <w:lang w:val="en-US"/>
         </w:rPr>
       </w:pPr>
@@ -6253,8 +6518,355 @@
         <w:t xml:space="preserve"> - The bot answers questions about the insights.</w:t>
       </w:r>
     </w:p>
+    <w:p>
+      <w:pPr>
+        <w:jc w:val="both"/>
+        <w:rPr>
+          <w:sz w:val="24"/>
+          <w:szCs w:val="24"/>
+          <w:lang w:val="en-US"/>
+        </w:rPr>
+      </w:pPr>
+      <w:r>
+        <w:rPr>
+          <w:sz w:val="24"/>
+          <w:szCs w:val="24"/>
+          <w:lang w:val="en-US"/>
+        </w:rPr>
+        <w:t>Then, in order to solve the limitation o</w:t>
+      </w:r>
+      <w:r>
+        <w:rPr>
+          <w:sz w:val="24"/>
+          <w:szCs w:val="24"/>
+          <w:lang w:val="en-US"/>
+        </w:rPr>
+        <w:t xml:space="preserve">n date key (the user had to write in </w:t>
+      </w:r>
+      <w:r>
+        <w:rPr>
+          <w:sz w:val="24"/>
+          <w:szCs w:val="24"/>
+          <w:lang w:val="en-US"/>
+        </w:rPr>
+        <w:t>a specific</w:t>
+      </w:r>
+      <w:r>
+        <w:rPr>
+          <w:sz w:val="24"/>
+          <w:szCs w:val="24"/>
+          <w:lang w:val="en-US"/>
+        </w:rPr>
+        <w:t xml:space="preserve"> way </w:t>
+      </w:r>
+      <w:r>
+        <w:rPr>
+          <w:sz w:val="24"/>
+          <w:szCs w:val="24"/>
+          <w:lang w:val="en-US"/>
+        </w:rPr>
+        <w:t>f</w:t>
+      </w:r>
+      <w:r>
+        <w:rPr>
+          <w:sz w:val="24"/>
+          <w:szCs w:val="24"/>
+          <w:lang w:val="en-US"/>
+        </w:rPr>
+        <w:t>o</w:t>
+      </w:r>
+      <w:r>
+        <w:rPr>
+          <w:sz w:val="24"/>
+          <w:szCs w:val="24"/>
+          <w:lang w:val="en-US"/>
+        </w:rPr>
+        <w:t>r the</w:t>
+      </w:r>
+      <w:r>
+        <w:rPr>
+          <w:sz w:val="24"/>
+          <w:szCs w:val="24"/>
+          <w:lang w:val="en-US"/>
+        </w:rPr>
+        <w:t xml:space="preserve"> bot </w:t>
+      </w:r>
+      <w:r>
+        <w:rPr>
+          <w:sz w:val="24"/>
+          <w:szCs w:val="24"/>
+          <w:lang w:val="en-US"/>
+        </w:rPr>
+        <w:t xml:space="preserve">to </w:t>
+      </w:r>
+      <w:r>
+        <w:rPr>
+          <w:sz w:val="24"/>
+          <w:szCs w:val="24"/>
+          <w:lang w:val="en-US"/>
+        </w:rPr>
+        <w:t xml:space="preserve">understand), I used a Python library, </w:t>
+      </w:r>
+      <w:proofErr w:type="spellStart"/>
+      <w:r>
+        <w:rPr>
+          <w:i/>
+          <w:sz w:val="24"/>
+          <w:szCs w:val="24"/>
+          <w:lang w:val="en-US"/>
+        </w:rPr>
+        <w:t>dateutil</w:t>
+      </w:r>
+      <w:proofErr w:type="spellEnd"/>
+      <w:r>
+        <w:rPr>
+          <w:i/>
+          <w:sz w:val="24"/>
+          <w:szCs w:val="24"/>
+          <w:lang w:val="en-US"/>
+        </w:rPr>
+        <w:t xml:space="preserve">. </w:t>
+      </w:r>
+      <w:r>
+        <w:rPr>
+          <w:sz w:val="24"/>
+          <w:szCs w:val="24"/>
+          <w:lang w:val="en-US"/>
+        </w:rPr>
+        <w:t xml:space="preserve">Hence, the bot is able </w:t>
+      </w:r>
+      <w:r>
+        <w:rPr>
+          <w:sz w:val="24"/>
+          <w:szCs w:val="24"/>
+          <w:lang w:val="en-US"/>
+        </w:rPr>
+        <w:t>of parsing different date representations</w:t>
+      </w:r>
+      <w:r>
+        <w:rPr>
+          <w:sz w:val="24"/>
+          <w:szCs w:val="24"/>
+          <w:lang w:val="en-US"/>
+        </w:rPr>
+        <w:t>. (You can see on the picture below):</w:t>
+      </w:r>
+    </w:p>
+    <w:p>
+      <w:pPr>
+        <w:keepNext/>
+        <w:jc w:val="center"/>
+      </w:pPr>
+      <w:r>
+        <w:rPr>
+          <w:noProof/>
+          <w:sz w:val="24"/>
+          <w:szCs w:val="24"/>
+          <w:lang w:val="en-US"/>
+        </w:rPr>
+        <w:lastRenderedPageBreak/>
+        <w:drawing>
+          <wp:inline distT="0" distB="0" distL="0" distR="0" wp14:anchorId="014C8AFA" wp14:editId="6A686267">
+            <wp:extent cx="5731510" cy="3223895"/>
+            <wp:effectExtent l="0" t="0" r="2540" b="0"/>
+            <wp:docPr id="14" name="Picture 14"/>
+            <wp:cNvGraphicFramePr>
+              <a:graphicFrameLocks xmlns:a="http://schemas.openxmlformats.org/drawingml/2006/main" noChangeAspect="1"/>
+            </wp:cNvGraphicFramePr>
+            <a:graphic xmlns:a="http://schemas.openxmlformats.org/drawingml/2006/main">
+              <a:graphicData uri="http://schemas.openxmlformats.org/drawingml/2006/picture">
+                <pic:pic xmlns:pic="http://schemas.openxmlformats.org/drawingml/2006/picture">
+                  <pic:nvPicPr>
+                    <pic:cNvPr id="14" name="improvements.PNG"/>
+                    <pic:cNvPicPr/>
+                  </pic:nvPicPr>
+                  <pic:blipFill>
+                    <a:blip r:embed="rId32" cstate="print">
+                      <a:extLst>
+                        <a:ext uri="{28A0092B-C50C-407E-A947-70E740481C1C}">
+                          <a14:useLocalDpi xmlns:a14="http://schemas.microsoft.com/office/drawing/2010/main" val="0"/>
+                        </a:ext>
+                      </a:extLst>
+                    </a:blip>
+                    <a:stretch>
+                      <a:fillRect/>
+                    </a:stretch>
+                  </pic:blipFill>
+                  <pic:spPr>
+                    <a:xfrm>
+                      <a:off x="0" y="0"/>
+                      <a:ext cx="5731510" cy="3223895"/>
+                    </a:xfrm>
+                    <a:prstGeom prst="rect">
+                      <a:avLst/>
+                    </a:prstGeom>
+                  </pic:spPr>
+                </pic:pic>
+              </a:graphicData>
+            </a:graphic>
+          </wp:inline>
+        </w:drawing>
+      </w:r>
+    </w:p>
+    <w:p>
+      <w:pPr>
+        <w:pStyle w:val="Caption"/>
+        <w:jc w:val="center"/>
+        <w:rPr>
+          <w:lang w:val="en-US"/>
+        </w:rPr>
+      </w:pPr>
+      <w:r>
+        <w:rPr>
+          <w:lang w:val="en-US"/>
+        </w:rPr>
+        <w:t xml:space="preserve">Figure </w:t>
+      </w:r>
+      <w:r>
+        <w:fldChar w:fldCharType="begin"/>
+      </w:r>
+      <w:r>
+        <w:rPr>
+          <w:lang w:val="en-US"/>
+        </w:rPr>
+        <w:instrText xml:space="preserve"> SEQ Figure \* ARABIC </w:instrText>
+      </w:r>
+      <w:r>
+        <w:fldChar w:fldCharType="separate"/>
+      </w:r>
+      <w:r>
+        <w:rPr>
+          <w:noProof/>
+          <w:lang w:val="en-US"/>
+        </w:rPr>
+        <w:t>14</w:t>
+      </w:r>
+      <w:r>
+        <w:fldChar w:fldCharType="end"/>
+      </w:r>
+      <w:r>
+        <w:rPr>
+          <w:lang w:val="en-US"/>
+        </w:rPr>
+        <w:t xml:space="preserve"> - A conversation with different date</w:t>
+      </w:r>
+      <w:r>
+        <w:rPr>
+          <w:lang w:val="en-US"/>
+        </w:rPr>
+        <w:t xml:space="preserve"> formats</w:t>
+      </w:r>
+      <w:r>
+        <w:rPr>
+          <w:lang w:val="en-US"/>
+        </w:rPr>
+        <w:t xml:space="preserve"> and issues on </w:t>
+      </w:r>
+      <w:r>
+        <w:rPr>
+          <w:lang w:val="en-US"/>
+        </w:rPr>
+        <w:t xml:space="preserve">certain </w:t>
+      </w:r>
+      <w:r>
+        <w:rPr>
+          <w:lang w:val="en-US"/>
+        </w:rPr>
+        <w:t>keyword</w:t>
+      </w:r>
+      <w:r>
+        <w:rPr>
+          <w:lang w:val="en-US"/>
+        </w:rPr>
+        <w:t>s</w:t>
+      </w:r>
+      <w:r>
+        <w:rPr>
+          <w:lang w:val="en-US"/>
+        </w:rPr>
+        <w:t>.</w:t>
+      </w:r>
+    </w:p>
+    <w:p>
+      <w:pPr>
+        <w:jc w:val="both"/>
+        <w:rPr>
+          <w:sz w:val="24"/>
+          <w:szCs w:val="24"/>
+          <w:lang w:val="en-US"/>
+        </w:rPr>
+      </w:pPr>
+      <w:r>
+        <w:rPr>
+          <w:sz w:val="24"/>
+          <w:szCs w:val="24"/>
+          <w:lang w:val="en-US"/>
+        </w:rPr>
+        <w:t>Still regarding the picture above, I could notice that when I/ the user write</w:t>
+      </w:r>
+      <w:r>
+        <w:rPr>
+          <w:sz w:val="24"/>
+          <w:szCs w:val="24"/>
+          <w:lang w:val="en-US"/>
+        </w:rPr>
+        <w:t>/s</w:t>
+      </w:r>
+      <w:r>
+        <w:rPr>
+          <w:sz w:val="24"/>
+          <w:szCs w:val="24"/>
+          <w:lang w:val="en-US"/>
+        </w:rPr>
+        <w:t xml:space="preserve"> the keyword wrongly, per default, the bot answers as if a positive insight. Maybe because this value is the first on the categorical slot</w:t>
+      </w:r>
+      <w:r>
+        <w:rPr>
+          <w:sz w:val="24"/>
+          <w:szCs w:val="24"/>
+          <w:lang w:val="en-US"/>
+        </w:rPr>
+        <w:t>,</w:t>
+      </w:r>
+      <w:r>
+        <w:rPr>
+          <w:sz w:val="24"/>
+          <w:szCs w:val="24"/>
+          <w:lang w:val="en-US"/>
+        </w:rPr>
+        <w:t xml:space="preserve"> </w:t>
+      </w:r>
+      <w:proofErr w:type="spellStart"/>
+      <w:r>
+        <w:rPr>
+          <w:i/>
+          <w:sz w:val="24"/>
+          <w:szCs w:val="24"/>
+          <w:lang w:val="en-US"/>
+        </w:rPr>
+        <w:t>insight_type</w:t>
+      </w:r>
+      <w:proofErr w:type="spellEnd"/>
+      <w:r>
+        <w:rPr>
+          <w:sz w:val="24"/>
+          <w:szCs w:val="24"/>
+          <w:lang w:val="en-US"/>
+        </w:rPr>
+        <w:t>.</w:t>
+      </w:r>
+    </w:p>
+    <w:p>
+      <w:pPr>
+        <w:rPr>
+          <w:sz w:val="24"/>
+          <w:szCs w:val="24"/>
+          <w:lang w:val="en-US"/>
+        </w:rPr>
+      </w:pPr>
+    </w:p>
     <w:sectPr>
-      <w:footerReference w:type="default" r:id="rId32"/>
+      <w:footerReference w:type="default" r:id="rId33"/>
       <w:pgSz w:w="11906" w:h="16838"/>
       <w:pgMar w:top="1440" w:right="1440" w:bottom="1440" w:left="1440" w:header="708" w:footer="708" w:gutter="0"/>
       <w:cols w:space="708"/>

</xml_diff>